<commit_message>
fix yo stuff plus new documentation
</commit_message>
<xml_diff>
--- a/Documents/Database documentation.docx
+++ b/Documents/Database documentation.docx
@@ -7,7 +7,6 @@
         <w:jc w:val="center"/>
         <w:rPr>
           <w:rFonts w:ascii="Edwardian Script ITC" w:hAnsi="Edwardian Script ITC"/>
-          <w:b/>
           <w:sz w:val="124"/>
           <w:szCs w:val="124"/>
         </w:rPr>
@@ -15,7 +14,6 @@
       <w:r>
         <w:rPr>
           <w:rFonts w:ascii="Edwardian Script ITC" w:hAnsi="Edwardian Script ITC"/>
-          <w:b/>
           <w:sz w:val="124"/>
           <w:szCs w:val="124"/>
         </w:rPr>
@@ -41,34 +39,36 @@
       </w:r>
       <w:proofErr w:type="spellEnd"/>
       <w:r>
+        <w:t xml:space="preserve"> TIM</w:t>
+      </w:r>
+      <w:bookmarkStart w:id="0" w:name="_GoBack"/>
+      <w:bookmarkEnd w:id="0"/>
+      <w:r>
+        <w:t>ESTAMP</w:t>
+      </w:r>
+      <w:r>
+        <w:t>: used to record the timestamp that the table was created</w:t>
+      </w:r>
+    </w:p>
+    <w:p>
+      <w:r>
+        <w:tab/>
+      </w:r>
+      <w:r>
+        <w:tab/>
+      </w:r>
+      <w:proofErr w:type="spellStart"/>
+      <w:r>
+        <w:t>last_update</w:t>
+      </w:r>
+      <w:proofErr w:type="spellEnd"/>
+      <w:r>
         <w:t xml:space="preserve"> </w:t>
       </w:r>
       <w:r>
         <w:t>TIMESTAMP</w:t>
       </w:r>
       <w:r>
-        <w:t>: used to record the timestamp that the table was created</w:t>
-      </w:r>
-    </w:p>
-    <w:p>
-      <w:r>
-        <w:tab/>
-      </w:r>
-      <w:r>
-        <w:tab/>
-      </w:r>
-      <w:proofErr w:type="spellStart"/>
-      <w:r>
-        <w:t>last_update</w:t>
-      </w:r>
-      <w:proofErr w:type="spellEnd"/>
-      <w:r>
-        <w:t xml:space="preserve"> </w:t>
-      </w:r>
-      <w:r>
-        <w:t>TIMESTAMP</w:t>
-      </w:r>
-      <w:r>
         <w:t>: used to record the timestamp that the table was updated last</w:t>
       </w:r>
     </w:p>
@@ -323,13 +323,7 @@
       </w:r>
       <w:proofErr w:type="gramEnd"/>
       <w:r>
-        <w:t xml:space="preserve"> between t</w:t>
-      </w:r>
-      <w:r>
-        <w:t>he equipment table and the vendor</w:t>
-      </w:r>
-      <w:r>
-        <w:t xml:space="preserve"> table</w:t>
+        <w:t xml:space="preserve"> between the equipment table and the vendor table</w:t>
       </w:r>
     </w:p>
     <w:p>
@@ -379,13 +373,7 @@
       </w:r>
       <w:proofErr w:type="gramEnd"/>
       <w:r>
-        <w:t xml:space="preserve"> between t</w:t>
-      </w:r>
-      <w:r>
-        <w:t>he equipment table and the type</w:t>
-      </w:r>
-      <w:r>
-        <w:t xml:space="preserve"> table</w:t>
+        <w:t xml:space="preserve"> between the equipment table and the type table</w:t>
       </w:r>
     </w:p>
     <w:p>
@@ -434,19 +422,7 @@
         </w:numPr>
       </w:pPr>
       <w:r>
-        <w:t xml:space="preserve">Primary key: used to identify </w:t>
-      </w:r>
-      <w:r>
-        <w:t>types</w:t>
-      </w:r>
-      <w:r>
-        <w:t xml:space="preserve"> in the</w:t>
-      </w:r>
-      <w:r>
-        <w:t xml:space="preserve"> type</w:t>
-      </w:r>
-      <w:r>
-        <w:t xml:space="preserve"> table</w:t>
+        <w:t>Primary key: used to identify types in the type table</w:t>
       </w:r>
     </w:p>
     <w:p>
@@ -530,19 +506,7 @@
         </w:numPr>
       </w:pPr>
       <w:r>
-        <w:t xml:space="preserve">Primary key: used to identify </w:t>
-      </w:r>
-      <w:r>
-        <w:t>leases</w:t>
-      </w:r>
-      <w:r>
-        <w:t xml:space="preserve"> in the </w:t>
-      </w:r>
-      <w:r>
-        <w:t>lease</w:t>
-      </w:r>
-      <w:r>
-        <w:t xml:space="preserve"> table</w:t>
+        <w:t>Primary key: used to identify leases in the lease table</w:t>
       </w:r>
     </w:p>
     <w:p>
@@ -559,10 +523,7 @@
       </w:r>
       <w:proofErr w:type="spellEnd"/>
       <w:r>
-        <w:t xml:space="preserve"> </w:t>
-      </w:r>
-      <w:r>
-        <w:t>TIMESTAMP</w:t>
+        <w:t xml:space="preserve"> TIMESTAMP</w:t>
       </w:r>
     </w:p>
     <w:p>
@@ -591,10 +552,7 @@
       </w:r>
       <w:proofErr w:type="spellEnd"/>
       <w:r>
-        <w:t xml:space="preserve"> </w:t>
-      </w:r>
-      <w:r>
-        <w:t>TIMESTAMP</w:t>
+        <w:t xml:space="preserve"> TIMESTAMP</w:t>
       </w:r>
     </w:p>
     <w:p>
@@ -655,19 +613,7 @@
         </w:numPr>
       </w:pPr>
       <w:r>
-        <w:t xml:space="preserve">Primary key: used to identify </w:t>
-      </w:r>
-      <w:r>
-        <w:t>vendors</w:t>
-      </w:r>
-      <w:r>
-        <w:t xml:space="preserve"> in the </w:t>
-      </w:r>
-      <w:r>
-        <w:t>vendor</w:t>
-      </w:r>
-      <w:r>
-        <w:t xml:space="preserve"> table</w:t>
+        <w:t>Primary key: used to identify vendors in the vendor table</w:t>
       </w:r>
     </w:p>
     <w:p>
@@ -823,13 +769,7 @@
       </w:r>
       <w:proofErr w:type="gramEnd"/>
       <w:r>
-        <w:t xml:space="preserve"> between</w:t>
-      </w:r>
-      <w:r>
-        <w:t xml:space="preserve"> the vendor table and the address</w:t>
-      </w:r>
-      <w:r>
-        <w:t xml:space="preserve"> table</w:t>
+        <w:t xml:space="preserve"> between the vendor table and the address table</w:t>
       </w:r>
     </w:p>
     <w:p>
@@ -878,19 +818,7 @@
         </w:numPr>
       </w:pPr>
       <w:r>
-        <w:t xml:space="preserve">Primary key: used to identify </w:t>
-      </w:r>
-      <w:r>
-        <w:t>inventory</w:t>
-      </w:r>
-      <w:r>
-        <w:t xml:space="preserve"> in the </w:t>
-      </w:r>
-      <w:r>
-        <w:t>inventory</w:t>
-      </w:r>
-      <w:r>
-        <w:t xml:space="preserve"> table</w:t>
+        <w:t>Primary key: used to identify inventory in the inventory table</w:t>
       </w:r>
     </w:p>
     <w:p>
@@ -940,19 +868,7 @@
       </w:r>
       <w:proofErr w:type="gramEnd"/>
       <w:r>
-        <w:t xml:space="preserve"> between the </w:t>
-      </w:r>
-      <w:r>
-        <w:t>inventory</w:t>
-      </w:r>
-      <w:r>
-        <w:t xml:space="preserve"> table and the </w:t>
-      </w:r>
-      <w:r>
-        <w:t>equipment</w:t>
-      </w:r>
-      <w:r>
-        <w:t xml:space="preserve"> table</w:t>
+        <w:t xml:space="preserve"> between the inventory table and the equipment table</w:t>
       </w:r>
     </w:p>
     <w:p>
@@ -1002,19 +918,7 @@
       </w:r>
       <w:proofErr w:type="gramEnd"/>
       <w:r>
-        <w:t xml:space="preserve"> between the </w:t>
-      </w:r>
-      <w:r>
-        <w:t>inventory</w:t>
-      </w:r>
-      <w:r>
-        <w:t xml:space="preserve"> table and the </w:t>
-      </w:r>
-      <w:r>
-        <w:t>employee</w:t>
-      </w:r>
-      <w:r>
-        <w:t xml:space="preserve"> table</w:t>
+        <w:t xml:space="preserve"> between the inventory table and the employee table</w:t>
       </w:r>
     </w:p>
     <w:p>
@@ -1063,19 +967,7 @@
         </w:numPr>
       </w:pPr>
       <w:r>
-        <w:t xml:space="preserve">Primary key: used to identify </w:t>
-      </w:r>
-      <w:r>
-        <w:t>employees</w:t>
-      </w:r>
-      <w:r>
-        <w:t xml:space="preserve"> in the </w:t>
-      </w:r>
-      <w:r>
-        <w:t>employee</w:t>
-      </w:r>
-      <w:r>
-        <w:t xml:space="preserve"> table</w:t>
+        <w:t>Primary key: used to identify employees in the employee table</w:t>
       </w:r>
     </w:p>
     <w:p>
@@ -1293,10 +1185,7 @@
         </w:numPr>
       </w:pPr>
       <w:r>
-        <w:t>The employee</w:t>
-      </w:r>
-      <w:r>
-        <w:t xml:space="preserve"> username</w:t>
+        <w:t>The employee username</w:t>
       </w:r>
     </w:p>
     <w:p>
@@ -1331,10 +1220,7 @@
         </w:numPr>
       </w:pPr>
       <w:r>
-        <w:t>The employee</w:t>
-      </w:r>
-      <w:r>
-        <w:t xml:space="preserve"> password</w:t>
+        <w:t>The employee password</w:t>
       </w:r>
     </w:p>
     <w:p>
@@ -1419,19 +1305,7 @@
       </w:r>
       <w:proofErr w:type="gramEnd"/>
       <w:r>
-        <w:t xml:space="preserve"> between the </w:t>
-      </w:r>
-      <w:r>
-        <w:t>employee</w:t>
-      </w:r>
-      <w:r>
-        <w:t xml:space="preserve"> table and the </w:t>
-      </w:r>
-      <w:r>
-        <w:t>address</w:t>
-      </w:r>
-      <w:r>
-        <w:t xml:space="preserve"> table</w:t>
+        <w:t xml:space="preserve"> between the employee table and the address table</w:t>
       </w:r>
     </w:p>
     <w:p>
@@ -1481,27 +1355,13 @@
       </w:r>
       <w:proofErr w:type="gramEnd"/>
       <w:r>
-        <w:t xml:space="preserve"> between the </w:t>
-      </w:r>
-      <w:r>
-        <w:t>employee</w:t>
-      </w:r>
-      <w:r>
-        <w:t xml:space="preserve"> table and the </w:t>
-      </w:r>
-      <w:r>
-        <w:t>room</w:t>
-      </w:r>
-      <w:r>
-        <w:t xml:space="preserve"> table</w:t>
-      </w:r>
-    </w:p>
-    <w:p>
-      <w:pPr>
-        <w:pStyle w:val="ListParagraph"/>
-      </w:pPr>
-      <w:bookmarkStart w:id="0" w:name="_GoBack"/>
-      <w:bookmarkEnd w:id="0"/>
+        <w:t xml:space="preserve"> between the employee table and the room table</w:t>
+      </w:r>
+    </w:p>
+    <w:p>
+      <w:pPr>
+        <w:pStyle w:val="ListParagraph"/>
+      </w:pPr>
     </w:p>
     <w:p>
       <w:pPr>
@@ -1550,33 +1410,21 @@
         </w:numPr>
       </w:pPr>
       <w:r>
-        <w:t xml:space="preserve">Primary key: used to identify </w:t>
-      </w:r>
-      <w:r>
-        <w:t>countries</w:t>
-      </w:r>
-      <w:r>
-        <w:t xml:space="preserve"> in the </w:t>
-      </w:r>
+        <w:t>Primary key: used to identify countries in the country table</w:t>
+      </w:r>
+    </w:p>
+    <w:p>
+      <w:pPr>
+        <w:pStyle w:val="ListParagraph"/>
+        <w:numPr>
+          <w:ilvl w:val="1"/>
+          <w:numId w:val="1"/>
+        </w:numPr>
+      </w:pPr>
       <w:r>
         <w:t>country</w:t>
       </w:r>
       <w:r>
-        <w:t xml:space="preserve"> table</w:t>
-      </w:r>
-    </w:p>
-    <w:p>
-      <w:pPr>
-        <w:pStyle w:val="ListParagraph"/>
-        <w:numPr>
-          <w:ilvl w:val="1"/>
-          <w:numId w:val="1"/>
-        </w:numPr>
-      </w:pPr>
-      <w:r>
-        <w:t>country</w:t>
-      </w:r>
-      <w:r>
         <w:t xml:space="preserve"> </w:t>
       </w:r>
       <w:proofErr w:type="gramStart"/>
@@ -1646,33 +1494,21 @@
         </w:numPr>
       </w:pPr>
       <w:r>
-        <w:t xml:space="preserve">Primary key: used to identify </w:t>
-      </w:r>
-      <w:r>
-        <w:t>cities</w:t>
-      </w:r>
-      <w:r>
-        <w:t xml:space="preserve"> in the </w:t>
-      </w:r>
+        <w:t>Primary key: used to identify cities in the city table</w:t>
+      </w:r>
+    </w:p>
+    <w:p>
+      <w:pPr>
+        <w:pStyle w:val="ListParagraph"/>
+        <w:numPr>
+          <w:ilvl w:val="1"/>
+          <w:numId w:val="1"/>
+        </w:numPr>
+      </w:pPr>
       <w:r>
         <w:t>city</w:t>
       </w:r>
       <w:r>
-        <w:t xml:space="preserve"> table</w:t>
-      </w:r>
-    </w:p>
-    <w:p>
-      <w:pPr>
-        <w:pStyle w:val="ListParagraph"/>
-        <w:numPr>
-          <w:ilvl w:val="1"/>
-          <w:numId w:val="1"/>
-        </w:numPr>
-      </w:pPr>
-      <w:r>
-        <w:t>city</w:t>
-      </w:r>
-      <w:r>
         <w:t xml:space="preserve"> </w:t>
       </w:r>
       <w:proofErr w:type="gramStart"/>
@@ -1743,19 +1579,7 @@
       </w:r>
       <w:proofErr w:type="gramEnd"/>
       <w:r>
-        <w:t xml:space="preserve"> between the </w:t>
-      </w:r>
-      <w:r>
-        <w:t>city</w:t>
-      </w:r>
-      <w:r>
-        <w:t xml:space="preserve"> table and the </w:t>
-      </w:r>
-      <w:r>
-        <w:t>country</w:t>
-      </w:r>
-      <w:r>
-        <w:t xml:space="preserve"> table</w:t>
+        <w:t xml:space="preserve"> between the city table and the country table</w:t>
       </w:r>
     </w:p>
     <w:p>
@@ -1804,33 +1628,21 @@
         </w:numPr>
       </w:pPr>
       <w:r>
-        <w:t xml:space="preserve">Primary key: used to identify </w:t>
-      </w:r>
-      <w:r>
-        <w:t>addresses</w:t>
-      </w:r>
-      <w:r>
-        <w:t xml:space="preserve"> in the </w:t>
-      </w:r>
+        <w:t>Primary key: used to identify addresses in the address table</w:t>
+      </w:r>
+    </w:p>
+    <w:p>
+      <w:pPr>
+        <w:pStyle w:val="ListParagraph"/>
+        <w:numPr>
+          <w:ilvl w:val="1"/>
+          <w:numId w:val="1"/>
+        </w:numPr>
+      </w:pPr>
       <w:r>
         <w:t>address</w:t>
       </w:r>
       <w:r>
-        <w:t xml:space="preserve"> table</w:t>
-      </w:r>
-    </w:p>
-    <w:p>
-      <w:pPr>
-        <w:pStyle w:val="ListParagraph"/>
-        <w:numPr>
-          <w:ilvl w:val="1"/>
-          <w:numId w:val="1"/>
-        </w:numPr>
-      </w:pPr>
-      <w:r>
-        <w:t>address</w:t>
-      </w:r>
-      <w:r>
         <w:t xml:space="preserve"> </w:t>
       </w:r>
       <w:proofErr w:type="gramStart"/>
@@ -1946,10 +1758,7 @@
       </w:r>
       <w:proofErr w:type="gramEnd"/>
       <w:r>
-        <w:t>10</w:t>
-      </w:r>
-      <w:r>
-        <w:t>)</w:t>
+        <w:t>10)</w:t>
       </w:r>
     </w:p>
     <w:p>
@@ -2011,19 +1820,7 @@
       </w:r>
       <w:proofErr w:type="gramEnd"/>
       <w:r>
-        <w:t xml:space="preserve"> between the </w:t>
-      </w:r>
-      <w:r>
-        <w:t>address</w:t>
-      </w:r>
-      <w:r>
-        <w:t xml:space="preserve"> table and the </w:t>
-      </w:r>
-      <w:r>
-        <w:t>city</w:t>
-      </w:r>
-      <w:r>
-        <w:t xml:space="preserve"> table</w:t>
+        <w:t xml:space="preserve"> between the address table and the city table</w:t>
       </w:r>
     </w:p>
     <w:p>
@@ -2072,33 +1869,21 @@
         </w:numPr>
       </w:pPr>
       <w:r>
-        <w:t xml:space="preserve">Primary key: used to identify </w:t>
-      </w:r>
-      <w:r>
-        <w:t>offices</w:t>
-      </w:r>
-      <w:r>
-        <w:t xml:space="preserve"> in the </w:t>
-      </w:r>
+        <w:t>Primary key: used to identify offices in the office table</w:t>
+      </w:r>
+    </w:p>
+    <w:p>
+      <w:pPr>
+        <w:pStyle w:val="ListParagraph"/>
+        <w:numPr>
+          <w:ilvl w:val="1"/>
+          <w:numId w:val="1"/>
+        </w:numPr>
+      </w:pPr>
       <w:r>
         <w:t>office</w:t>
       </w:r>
       <w:r>
-        <w:t xml:space="preserve"> table</w:t>
-      </w:r>
-    </w:p>
-    <w:p>
-      <w:pPr>
-        <w:pStyle w:val="ListParagraph"/>
-        <w:numPr>
-          <w:ilvl w:val="1"/>
-          <w:numId w:val="1"/>
-        </w:numPr>
-      </w:pPr>
-      <w:r>
-        <w:t>office</w:t>
-      </w:r>
-      <w:r>
         <w:t xml:space="preserve"> </w:t>
       </w:r>
       <w:proofErr w:type="gramStart"/>
@@ -2243,19 +2028,7 @@
       </w:r>
       <w:proofErr w:type="gramEnd"/>
       <w:r>
-        <w:t xml:space="preserve"> between the </w:t>
-      </w:r>
-      <w:r>
-        <w:t>office</w:t>
-      </w:r>
-      <w:r>
-        <w:t xml:space="preserve"> table and the </w:t>
-      </w:r>
-      <w:r>
-        <w:t>address</w:t>
-      </w:r>
-      <w:r>
-        <w:t xml:space="preserve"> table</w:t>
+        <w:t xml:space="preserve"> between the office table and the address table</w:t>
       </w:r>
     </w:p>
     <w:p>
@@ -2304,19 +2077,7 @@
         </w:numPr>
       </w:pPr>
       <w:r>
-        <w:t xml:space="preserve">Primary key: used to identify </w:t>
-      </w:r>
-      <w:r>
-        <w:t>rooms</w:t>
-      </w:r>
-      <w:r>
-        <w:t xml:space="preserve"> in the </w:t>
-      </w:r>
-      <w:r>
-        <w:t>room</w:t>
-      </w:r>
-      <w:r>
-        <w:t xml:space="preserve"> table</w:t>
+        <w:t>Primary key: used to identify rooms in the room table</w:t>
       </w:r>
     </w:p>
     <w:p>
@@ -2437,17 +2198,452 @@
       </w:r>
       <w:proofErr w:type="gramEnd"/>
       <w:r>
+        <w:t xml:space="preserve"> between the room table and the office table</w:t>
+      </w:r>
+    </w:p>
+    <w:p>
+      <w:pPr>
+        <w:pStyle w:val="ListParagraph"/>
+        <w:numPr>
+          <w:ilvl w:val="0"/>
+          <w:numId w:val="1"/>
+        </w:numPr>
+      </w:pPr>
+      <w:proofErr w:type="spellStart"/>
+      <w:r>
+        <w:t>Reservable_equipment</w:t>
+      </w:r>
+      <w:proofErr w:type="spellEnd"/>
+    </w:p>
+    <w:p>
+      <w:pPr>
+        <w:pStyle w:val="ListParagraph"/>
+        <w:numPr>
+          <w:ilvl w:val="1"/>
+          <w:numId w:val="1"/>
+        </w:numPr>
+      </w:pPr>
+      <w:proofErr w:type="spellStart"/>
+      <w:r>
+        <w:t>reservable_equipment_id</w:t>
+      </w:r>
+      <w:proofErr w:type="spellEnd"/>
+      <w:r>
+        <w:t xml:space="preserve"> </w:t>
+      </w:r>
+      <w:proofErr w:type="gramStart"/>
+      <w:r>
+        <w:t>SMALLINT(</w:t>
+      </w:r>
+      <w:proofErr w:type="gramEnd"/>
+      <w:r>
+        <w:t>5)</w:t>
+      </w:r>
+    </w:p>
+    <w:p>
+      <w:pPr>
+        <w:pStyle w:val="ListParagraph"/>
+        <w:numPr>
+          <w:ilvl w:val="2"/>
+          <w:numId w:val="1"/>
+        </w:numPr>
+      </w:pPr>
+      <w:r>
+        <w:t xml:space="preserve">Primary key: used to identify </w:t>
+      </w:r>
+      <w:proofErr w:type="spellStart"/>
+      <w:r>
+        <w:t>reservable</w:t>
+      </w:r>
+      <w:proofErr w:type="spellEnd"/>
+      <w:r>
+        <w:t xml:space="preserve"> equipment in the </w:t>
+      </w:r>
+      <w:proofErr w:type="spellStart"/>
+      <w:r>
+        <w:t>reservable</w:t>
+      </w:r>
+      <w:proofErr w:type="spellEnd"/>
+      <w:r>
+        <w:t xml:space="preserve"> equipment table</w:t>
+      </w:r>
+    </w:p>
+    <w:p>
+      <w:pPr>
+        <w:pStyle w:val="ListParagraph"/>
+        <w:numPr>
+          <w:ilvl w:val="1"/>
+          <w:numId w:val="1"/>
+        </w:numPr>
+      </w:pPr>
+      <w:r>
+        <w:t>status</w:t>
+      </w:r>
+      <w:r>
+        <w:t xml:space="preserve"> </w:t>
+      </w:r>
+      <w:proofErr w:type="gramStart"/>
+      <w:r>
+        <w:t>TINYINT(</w:t>
+      </w:r>
+      <w:proofErr w:type="gramEnd"/>
+      <w:r>
+        <w:t>1)</w:t>
+      </w:r>
+    </w:p>
+    <w:p>
+      <w:pPr>
+        <w:pStyle w:val="ListParagraph"/>
+        <w:numPr>
+          <w:ilvl w:val="2"/>
+          <w:numId w:val="1"/>
+        </w:numPr>
+      </w:pPr>
+      <w:r>
+        <w:t xml:space="preserve">Status of the </w:t>
+      </w:r>
+      <w:proofErr w:type="spellStart"/>
+      <w:r>
+        <w:t>reservable</w:t>
+      </w:r>
+      <w:proofErr w:type="spellEnd"/>
+      <w:r>
+        <w:t xml:space="preserve"> equipment, whether it is reserved: 1 or not reserved: 0</w:t>
+      </w:r>
+    </w:p>
+    <w:p>
+      <w:pPr>
+        <w:pStyle w:val="ListParagraph"/>
+        <w:numPr>
+          <w:ilvl w:val="1"/>
+          <w:numId w:val="1"/>
+        </w:numPr>
+      </w:pPr>
+      <w:proofErr w:type="spellStart"/>
+      <w:r>
+        <w:t>fk_inventory_id</w:t>
+      </w:r>
+      <w:proofErr w:type="spellEnd"/>
+      <w:r>
+        <w:t xml:space="preserve"> </w:t>
+      </w:r>
+      <w:proofErr w:type="gramStart"/>
+      <w:r>
+        <w:t>SMALLINT(</w:t>
+      </w:r>
+      <w:proofErr w:type="gramEnd"/>
+      <w:r>
+        <w:t>5)</w:t>
+      </w:r>
+    </w:p>
+    <w:p>
+      <w:pPr>
+        <w:pStyle w:val="ListParagraph"/>
+        <w:numPr>
+          <w:ilvl w:val="2"/>
+          <w:numId w:val="1"/>
+        </w:numPr>
+      </w:pPr>
+      <w:proofErr w:type="spellStart"/>
+      <w:r>
+        <w:t>Foregin</w:t>
+      </w:r>
+      <w:proofErr w:type="spellEnd"/>
+      <w:r>
+        <w:t xml:space="preserve"> key: used to create a one to many </w:t>
+      </w:r>
+      <w:proofErr w:type="gramStart"/>
+      <w:r>
+        <w:t>relationship</w:t>
+      </w:r>
+      <w:proofErr w:type="gramEnd"/>
+      <w:r>
         <w:t xml:space="preserve"> between the </w:t>
       </w:r>
-      <w:r>
-        <w:t>room</w:t>
-      </w:r>
+      <w:proofErr w:type="spellStart"/>
+      <w:r>
+        <w:t>reservable_equipment</w:t>
+      </w:r>
+      <w:proofErr w:type="spellEnd"/>
+      <w:r>
+        <w:t xml:space="preserve"> table and the inventory table</w:t>
+      </w:r>
+    </w:p>
+    <w:p>
+      <w:pPr>
+        <w:pStyle w:val="ListParagraph"/>
+        <w:numPr>
+          <w:ilvl w:val="0"/>
+          <w:numId w:val="1"/>
+        </w:numPr>
+      </w:pPr>
+      <w:r>
+        <w:t>Reservation</w:t>
+      </w:r>
+    </w:p>
+    <w:p>
+      <w:pPr>
+        <w:pStyle w:val="ListParagraph"/>
+        <w:numPr>
+          <w:ilvl w:val="1"/>
+          <w:numId w:val="1"/>
+        </w:numPr>
+      </w:pPr>
+      <w:proofErr w:type="spellStart"/>
+      <w:r>
+        <w:t>reservation_id</w:t>
+      </w:r>
+      <w:proofErr w:type="spellEnd"/>
+      <w:r>
+        <w:t xml:space="preserve"> </w:t>
+      </w:r>
+      <w:proofErr w:type="gramStart"/>
+      <w:r>
+        <w:t>SMALLINT(</w:t>
+      </w:r>
+      <w:proofErr w:type="gramEnd"/>
+      <w:r>
+        <w:t>5)</w:t>
+      </w:r>
+    </w:p>
+    <w:p>
+      <w:pPr>
+        <w:pStyle w:val="ListParagraph"/>
+        <w:numPr>
+          <w:ilvl w:val="2"/>
+          <w:numId w:val="1"/>
+        </w:numPr>
+      </w:pPr>
+      <w:r>
+        <w:t xml:space="preserve">Primary key: used to identify reservations in the </w:t>
+      </w:r>
+      <w:proofErr w:type="spellStart"/>
+      <w:r>
+        <w:t>reservaton</w:t>
+      </w:r>
+      <w:proofErr w:type="spellEnd"/>
+      <w:r>
+        <w:t xml:space="preserve"> table</w:t>
+      </w:r>
+    </w:p>
+    <w:p>
+      <w:pPr>
+        <w:pStyle w:val="ListParagraph"/>
+        <w:numPr>
+          <w:ilvl w:val="1"/>
+          <w:numId w:val="1"/>
+        </w:numPr>
+      </w:pPr>
+      <w:proofErr w:type="spellStart"/>
+      <w:r>
+        <w:t>start_time</w:t>
+      </w:r>
+      <w:proofErr w:type="spellEnd"/>
+      <w:r>
+        <w:t xml:space="preserve"> TIMESTAMP</w:t>
+      </w:r>
+    </w:p>
+    <w:p>
+      <w:pPr>
+        <w:pStyle w:val="ListParagraph"/>
+        <w:numPr>
+          <w:ilvl w:val="2"/>
+          <w:numId w:val="1"/>
+        </w:numPr>
+      </w:pPr>
+      <w:r>
+        <w:t>The date and time that the reservation started</w:t>
+      </w:r>
+    </w:p>
+    <w:p>
+      <w:pPr>
+        <w:pStyle w:val="ListParagraph"/>
+        <w:numPr>
+          <w:ilvl w:val="1"/>
+          <w:numId w:val="1"/>
+        </w:numPr>
+      </w:pPr>
+      <w:proofErr w:type="spellStart"/>
+      <w:r>
+        <w:t>end_time</w:t>
+      </w:r>
+      <w:proofErr w:type="spellEnd"/>
+      <w:r>
+        <w:t xml:space="preserve"> TIMESTAMP</w:t>
+      </w:r>
+    </w:p>
+    <w:p>
+      <w:pPr>
+        <w:pStyle w:val="ListParagraph"/>
+        <w:numPr>
+          <w:ilvl w:val="2"/>
+          <w:numId w:val="1"/>
+        </w:numPr>
+      </w:pPr>
+      <w:r>
+        <w:t>The date and time that the reservation ends</w:t>
+      </w:r>
+    </w:p>
+    <w:p>
+      <w:pPr>
+        <w:pStyle w:val="ListParagraph"/>
+        <w:numPr>
+          <w:ilvl w:val="1"/>
+          <w:numId w:val="1"/>
+        </w:numPr>
+      </w:pPr>
+      <w:proofErr w:type="spellStart"/>
+      <w:r>
+        <w:t>fk_employee_id</w:t>
+      </w:r>
+      <w:proofErr w:type="spellEnd"/>
+      <w:r>
+        <w:t xml:space="preserve"> </w:t>
+      </w:r>
+      <w:proofErr w:type="gramStart"/>
+      <w:r>
+        <w:t>SMALLINT(</w:t>
+      </w:r>
+      <w:proofErr w:type="gramEnd"/>
+      <w:r>
+        <w:t>5)</w:t>
+      </w:r>
+    </w:p>
+    <w:p>
+      <w:pPr>
+        <w:pStyle w:val="ListParagraph"/>
+        <w:numPr>
+          <w:ilvl w:val="2"/>
+          <w:numId w:val="1"/>
+        </w:numPr>
+      </w:pPr>
+      <w:proofErr w:type="spellStart"/>
+      <w:r>
+        <w:t>Foregin</w:t>
+      </w:r>
+      <w:proofErr w:type="spellEnd"/>
+      <w:r>
+        <w:t xml:space="preserve"> key: used to create a one to many </w:t>
+      </w:r>
+      <w:proofErr w:type="gramStart"/>
+      <w:r>
+        <w:t>relationship</w:t>
+      </w:r>
+      <w:proofErr w:type="gramEnd"/>
+      <w:r>
+        <w:t xml:space="preserve"> between the reservation table and the employee table</w:t>
+      </w:r>
+    </w:p>
+    <w:p>
+      <w:pPr>
+        <w:pStyle w:val="ListParagraph"/>
+        <w:numPr>
+          <w:ilvl w:val="0"/>
+          <w:numId w:val="1"/>
+        </w:numPr>
+      </w:pPr>
+      <w:proofErr w:type="spellStart"/>
+      <w:r>
+        <w:t>Reservation_equipment</w:t>
+      </w:r>
+      <w:proofErr w:type="spellEnd"/>
+    </w:p>
+    <w:p>
+      <w:pPr>
+        <w:pStyle w:val="ListParagraph"/>
+        <w:numPr>
+          <w:ilvl w:val="2"/>
+          <w:numId w:val="1"/>
+        </w:numPr>
+      </w:pPr>
+      <w:r>
+        <w:t xml:space="preserve">This table is used to create a many to many </w:t>
+      </w:r>
+      <w:proofErr w:type="gramStart"/>
+      <w:r>
+        <w:t>relationship</w:t>
+      </w:r>
+      <w:proofErr w:type="gramEnd"/>
+      <w:r>
+        <w:t xml:space="preserve"> between the </w:t>
+      </w:r>
+      <w:proofErr w:type="spellStart"/>
+      <w:r>
+        <w:t>Reservable_equipment</w:t>
+      </w:r>
+      <w:proofErr w:type="spellEnd"/>
+      <w:r>
+        <w:t xml:space="preserve"> table and the Reservation table</w:t>
+      </w:r>
+    </w:p>
+    <w:p>
+      <w:pPr>
+        <w:pStyle w:val="ListParagraph"/>
+        <w:numPr>
+          <w:ilvl w:val="1"/>
+          <w:numId w:val="1"/>
+        </w:numPr>
+      </w:pPr>
+      <w:proofErr w:type="spellStart"/>
+      <w:r>
+        <w:t>fk_reservable_equipment</w:t>
+      </w:r>
+      <w:proofErr w:type="spellEnd"/>
+      <w:r>
+        <w:t xml:space="preserve"> </w:t>
+      </w:r>
+      <w:proofErr w:type="gramStart"/>
+      <w:r>
+        <w:t>SMALLINT(</w:t>
+      </w:r>
+      <w:proofErr w:type="gramEnd"/>
+      <w:r>
+        <w:t>5)</w:t>
+      </w:r>
+    </w:p>
+    <w:p>
+      <w:pPr>
+        <w:pStyle w:val="ListParagraph"/>
+        <w:numPr>
+          <w:ilvl w:val="2"/>
+          <w:numId w:val="1"/>
+        </w:numPr>
+      </w:pPr>
+      <w:proofErr w:type="spellStart"/>
+      <w:r>
+        <w:t>Foregin</w:t>
+      </w:r>
+      <w:proofErr w:type="spellEnd"/>
+      <w:r>
+        <w:t xml:space="preserve"> </w:t>
+      </w:r>
+      <w:r>
+        <w:t>key: used to create a one</w:t>
+      </w:r>
+      <w:r>
+        <w:t xml:space="preserve"> to many </w:t>
+      </w:r>
+      <w:proofErr w:type="gramStart"/>
+      <w:r>
+        <w:t>relationship</w:t>
+      </w:r>
+      <w:proofErr w:type="gramEnd"/>
+      <w:r>
+        <w:t xml:space="preserve"> between the </w:t>
+      </w:r>
+      <w:proofErr w:type="spellStart"/>
+      <w:r>
+        <w:t>reservation_equipment</w:t>
+      </w:r>
+      <w:proofErr w:type="spellEnd"/>
       <w:r>
         <w:t xml:space="preserve"> table and the </w:t>
       </w:r>
-      <w:r>
-        <w:t>office</w:t>
-      </w:r>
+      <w:proofErr w:type="spellStart"/>
+      <w:r>
+        <w:t>reservable_equipment</w:t>
+      </w:r>
+      <w:proofErr w:type="spellEnd"/>
       <w:r>
         <w:t xml:space="preserve"> table</w:t>
       </w:r>
@@ -2456,27 +2652,13 @@
       <w:pPr>
         <w:pStyle w:val="ListParagraph"/>
         <w:numPr>
-          <w:ilvl w:val="0"/>
-          <w:numId w:val="1"/>
-        </w:numPr>
-      </w:pPr>
-      <w:proofErr w:type="spellStart"/>
-      <w:r>
-        <w:t>Reservable_equipment</w:t>
-      </w:r>
-      <w:proofErr w:type="spellEnd"/>
-    </w:p>
-    <w:p>
-      <w:pPr>
-        <w:pStyle w:val="ListParagraph"/>
-        <w:numPr>
-          <w:ilvl w:val="1"/>
-          <w:numId w:val="1"/>
-        </w:numPr>
-      </w:pPr>
-      <w:proofErr w:type="spellStart"/>
-      <w:r>
-        <w:t>reservable_equipment_id</w:t>
+          <w:ilvl w:val="1"/>
+          <w:numId w:val="1"/>
+        </w:numPr>
+      </w:pPr>
+      <w:proofErr w:type="spellStart"/>
+      <w:r>
+        <w:t>fk_reservation_id</w:t>
       </w:r>
       <w:proofErr w:type="spellEnd"/>
       <w:r>
@@ -2499,115 +2681,19 @@
           <w:numId w:val="1"/>
         </w:numPr>
       </w:pPr>
-      <w:r>
-        <w:t xml:space="preserve">Primary key: used to identify </w:t>
-      </w:r>
-      <w:proofErr w:type="spellStart"/>
-      <w:r>
-        <w:t>reservable</w:t>
-      </w:r>
-      <w:proofErr w:type="spellEnd"/>
-      <w:r>
-        <w:t xml:space="preserve"> </w:t>
-      </w:r>
-      <w:r>
-        <w:t xml:space="preserve">equipment in the </w:t>
-      </w:r>
-      <w:proofErr w:type="spellStart"/>
-      <w:r>
-        <w:t>reservable</w:t>
-      </w:r>
-      <w:proofErr w:type="spellEnd"/>
-      <w:r>
-        <w:t xml:space="preserve"> </w:t>
-      </w:r>
-      <w:r>
-        <w:t>equipment table</w:t>
-      </w:r>
-    </w:p>
-    <w:p>
-      <w:pPr>
-        <w:pStyle w:val="ListParagraph"/>
-        <w:numPr>
-          <w:ilvl w:val="1"/>
-          <w:numId w:val="1"/>
-        </w:numPr>
-      </w:pPr>
-      <w:r>
-        <w:t>status</w:t>
-      </w:r>
-      <w:r>
-        <w:t xml:space="preserve"> </w:t>
-      </w:r>
-      <w:proofErr w:type="gramStart"/>
-      <w:r>
-        <w:t>TINYINT(</w:t>
-      </w:r>
-      <w:proofErr w:type="gramEnd"/>
-      <w:r>
-        <w:t>1)</w:t>
-      </w:r>
-    </w:p>
-    <w:p>
-      <w:pPr>
-        <w:pStyle w:val="ListParagraph"/>
-        <w:numPr>
-          <w:ilvl w:val="2"/>
-          <w:numId w:val="1"/>
-        </w:numPr>
-      </w:pPr>
-      <w:r>
-        <w:t xml:space="preserve">Status of the </w:t>
-      </w:r>
-      <w:proofErr w:type="spellStart"/>
-      <w:r>
-        <w:t>reservable</w:t>
-      </w:r>
-      <w:proofErr w:type="spellEnd"/>
-      <w:r>
-        <w:t xml:space="preserve"> equipment, whether it is reserved: 1 or not reserved: 0</w:t>
-      </w:r>
-    </w:p>
-    <w:p>
-      <w:pPr>
-        <w:pStyle w:val="ListParagraph"/>
-        <w:numPr>
-          <w:ilvl w:val="1"/>
-          <w:numId w:val="1"/>
-        </w:numPr>
-      </w:pPr>
-      <w:proofErr w:type="spellStart"/>
-      <w:r>
-        <w:t>fk_inventory_id</w:t>
-      </w:r>
-      <w:proofErr w:type="spellEnd"/>
-      <w:r>
-        <w:t xml:space="preserve"> </w:t>
-      </w:r>
-      <w:proofErr w:type="gramStart"/>
-      <w:r>
-        <w:t>SMALLINT(</w:t>
-      </w:r>
-      <w:proofErr w:type="gramEnd"/>
-      <w:r>
-        <w:t>5)</w:t>
-      </w:r>
-    </w:p>
-    <w:p>
-      <w:pPr>
-        <w:pStyle w:val="ListParagraph"/>
-        <w:numPr>
-          <w:ilvl w:val="2"/>
-          <w:numId w:val="1"/>
-        </w:numPr>
-      </w:pPr>
       <w:proofErr w:type="spellStart"/>
       <w:r>
         <w:t>Foregin</w:t>
       </w:r>
       <w:proofErr w:type="spellEnd"/>
       <w:r>
-        <w:t xml:space="preserve"> key: used to create a one to many </w:t>
+        <w:t xml:space="preserve"> </w:t>
+      </w:r>
+      <w:r>
+        <w:t>key: used to create a one</w:t>
+      </w:r>
+      <w:r>
+        <w:t xml:space="preserve"> to many </w:t>
       </w:r>
       <w:proofErr w:type="gramStart"/>
       <w:r>
@@ -2619,390 +2705,11 @@
       </w:r>
       <w:proofErr w:type="spellStart"/>
       <w:r>
-        <w:t>reservable_equipment</w:t>
-      </w:r>
-      <w:proofErr w:type="spellEnd"/>
-      <w:r>
-        <w:t xml:space="preserve"> table and the </w:t>
-      </w:r>
-      <w:r>
-        <w:t>inventory</w:t>
-      </w:r>
-      <w:r>
-        <w:t xml:space="preserve"> table</w:t>
-      </w:r>
-    </w:p>
-    <w:p>
-      <w:pPr>
-        <w:pStyle w:val="ListParagraph"/>
-        <w:numPr>
-          <w:ilvl w:val="0"/>
-          <w:numId w:val="1"/>
-        </w:numPr>
-      </w:pPr>
-      <w:r>
-        <w:t>Reservation</w:t>
-      </w:r>
-    </w:p>
-    <w:p>
-      <w:pPr>
-        <w:pStyle w:val="ListParagraph"/>
-        <w:numPr>
-          <w:ilvl w:val="1"/>
-          <w:numId w:val="1"/>
-        </w:numPr>
-      </w:pPr>
-      <w:proofErr w:type="spellStart"/>
-      <w:r>
-        <w:t>reservation_id</w:t>
-      </w:r>
-      <w:proofErr w:type="spellEnd"/>
-      <w:r>
-        <w:t xml:space="preserve"> </w:t>
-      </w:r>
-      <w:proofErr w:type="gramStart"/>
-      <w:r>
-        <w:t>SMALLINT(</w:t>
-      </w:r>
-      <w:proofErr w:type="gramEnd"/>
-      <w:r>
-        <w:t>5)</w:t>
-      </w:r>
-    </w:p>
-    <w:p>
-      <w:pPr>
-        <w:pStyle w:val="ListParagraph"/>
-        <w:numPr>
-          <w:ilvl w:val="2"/>
-          <w:numId w:val="1"/>
-        </w:numPr>
-      </w:pPr>
-      <w:r>
-        <w:t xml:space="preserve">Primary key: used to identify </w:t>
-      </w:r>
-      <w:r>
-        <w:t>reservations</w:t>
-      </w:r>
-      <w:r>
-        <w:t xml:space="preserve"> in the </w:t>
-      </w:r>
-      <w:proofErr w:type="spellStart"/>
-      <w:r>
-        <w:t>reservaton</w:t>
-      </w:r>
-      <w:proofErr w:type="spellEnd"/>
-      <w:r>
-        <w:t xml:space="preserve"> table</w:t>
-      </w:r>
-    </w:p>
-    <w:p>
-      <w:pPr>
-        <w:pStyle w:val="ListParagraph"/>
-        <w:numPr>
-          <w:ilvl w:val="1"/>
-          <w:numId w:val="1"/>
-        </w:numPr>
-      </w:pPr>
-      <w:proofErr w:type="spellStart"/>
-      <w:r>
-        <w:t>start_time</w:t>
-      </w:r>
-      <w:proofErr w:type="spellEnd"/>
-      <w:r>
-        <w:t xml:space="preserve"> </w:t>
-      </w:r>
-      <w:r>
-        <w:t>TIMESTAMP</w:t>
-      </w:r>
-    </w:p>
-    <w:p>
-      <w:pPr>
-        <w:pStyle w:val="ListParagraph"/>
-        <w:numPr>
-          <w:ilvl w:val="2"/>
-          <w:numId w:val="1"/>
-        </w:numPr>
-      </w:pPr>
-      <w:r>
-        <w:t>The date and time that the reservation started</w:t>
-      </w:r>
-    </w:p>
-    <w:p>
-      <w:pPr>
-        <w:pStyle w:val="ListParagraph"/>
-        <w:numPr>
-          <w:ilvl w:val="1"/>
-          <w:numId w:val="1"/>
-        </w:numPr>
-      </w:pPr>
-      <w:proofErr w:type="spellStart"/>
-      <w:r>
-        <w:t>end_time</w:t>
-      </w:r>
-      <w:proofErr w:type="spellEnd"/>
-      <w:r>
-        <w:t xml:space="preserve"> </w:t>
-      </w:r>
-      <w:r>
-        <w:t>TIMESTAMP</w:t>
-      </w:r>
-    </w:p>
-    <w:p>
-      <w:pPr>
-        <w:pStyle w:val="ListParagraph"/>
-        <w:numPr>
-          <w:ilvl w:val="2"/>
-          <w:numId w:val="1"/>
-        </w:numPr>
-      </w:pPr>
-      <w:r>
-        <w:t>The date and time that the reservation ends</w:t>
-      </w:r>
-    </w:p>
-    <w:p>
-      <w:pPr>
-        <w:pStyle w:val="ListParagraph"/>
-        <w:numPr>
-          <w:ilvl w:val="1"/>
-          <w:numId w:val="1"/>
-        </w:numPr>
-      </w:pPr>
-      <w:proofErr w:type="spellStart"/>
-      <w:r>
-        <w:t>fk_employee_id</w:t>
-      </w:r>
-      <w:proofErr w:type="spellEnd"/>
-      <w:r>
-        <w:t xml:space="preserve"> </w:t>
-      </w:r>
-      <w:proofErr w:type="gramStart"/>
-      <w:r>
-        <w:t>SMALLINT(</w:t>
-      </w:r>
-      <w:proofErr w:type="gramEnd"/>
-      <w:r>
-        <w:t>5)</w:t>
-      </w:r>
-    </w:p>
-    <w:p>
-      <w:pPr>
-        <w:pStyle w:val="ListParagraph"/>
-        <w:numPr>
-          <w:ilvl w:val="2"/>
-          <w:numId w:val="1"/>
-        </w:numPr>
-      </w:pPr>
-      <w:proofErr w:type="spellStart"/>
-      <w:r>
-        <w:t>Foregin</w:t>
-      </w:r>
-      <w:proofErr w:type="spellEnd"/>
-      <w:r>
-        <w:t xml:space="preserve"> key: used to create a one to many </w:t>
-      </w:r>
-      <w:proofErr w:type="gramStart"/>
-      <w:r>
-        <w:t>relationship</w:t>
-      </w:r>
-      <w:proofErr w:type="gramEnd"/>
-      <w:r>
-        <w:t xml:space="preserve"> between the </w:t>
-      </w:r>
-      <w:r>
-        <w:t>reservation</w:t>
-      </w:r>
-      <w:r>
-        <w:t xml:space="preserve"> table and the </w:t>
-      </w:r>
-      <w:r>
-        <w:t>employee</w:t>
-      </w:r>
-      <w:r>
-        <w:t xml:space="preserve"> table</w:t>
-      </w:r>
-    </w:p>
-    <w:p>
-      <w:pPr>
-        <w:pStyle w:val="ListParagraph"/>
-        <w:numPr>
-          <w:ilvl w:val="0"/>
-          <w:numId w:val="1"/>
-        </w:numPr>
-      </w:pPr>
-      <w:proofErr w:type="spellStart"/>
-      <w:r>
-        <w:t>Reservation_equipment</w:t>
-      </w:r>
-      <w:proofErr w:type="spellEnd"/>
-    </w:p>
-    <w:p>
-      <w:pPr>
-        <w:pStyle w:val="ListParagraph"/>
-        <w:numPr>
-          <w:ilvl w:val="2"/>
-          <w:numId w:val="1"/>
-        </w:numPr>
-      </w:pPr>
-      <w:r>
-        <w:t xml:space="preserve">This table is used to create a many to many </w:t>
-      </w:r>
-      <w:proofErr w:type="gramStart"/>
-      <w:r>
-        <w:t>relationship</w:t>
-      </w:r>
-      <w:proofErr w:type="gramEnd"/>
-      <w:r>
-        <w:t xml:space="preserve"> between the </w:t>
-      </w:r>
-      <w:proofErr w:type="spellStart"/>
-      <w:r>
-        <w:t>Reservable_equipment</w:t>
-      </w:r>
-      <w:proofErr w:type="spellEnd"/>
-      <w:r>
-        <w:t xml:space="preserve"> table and the Reservation table</w:t>
-      </w:r>
-    </w:p>
-    <w:p>
-      <w:pPr>
-        <w:pStyle w:val="ListParagraph"/>
-        <w:numPr>
-          <w:ilvl w:val="1"/>
-          <w:numId w:val="1"/>
-        </w:numPr>
-      </w:pPr>
-      <w:proofErr w:type="spellStart"/>
-      <w:r>
-        <w:t>fk_reservable_equipment</w:t>
-      </w:r>
-      <w:proofErr w:type="spellEnd"/>
-      <w:r>
-        <w:t xml:space="preserve"> </w:t>
-      </w:r>
-      <w:proofErr w:type="gramStart"/>
-      <w:r>
-        <w:t>SMALLINT(</w:t>
-      </w:r>
-      <w:proofErr w:type="gramEnd"/>
-      <w:r>
-        <w:t>5)</w:t>
-      </w:r>
-    </w:p>
-    <w:p>
-      <w:pPr>
-        <w:pStyle w:val="ListParagraph"/>
-        <w:numPr>
-          <w:ilvl w:val="2"/>
-          <w:numId w:val="1"/>
-        </w:numPr>
-      </w:pPr>
-      <w:proofErr w:type="spellStart"/>
-      <w:r>
-        <w:t>Foregin</w:t>
-      </w:r>
-      <w:proofErr w:type="spellEnd"/>
-      <w:r>
-        <w:t xml:space="preserve"> </w:t>
-      </w:r>
-      <w:r>
-        <w:t>key: used to create a one</w:t>
-      </w:r>
-      <w:r>
-        <w:t xml:space="preserve"> to many </w:t>
-      </w:r>
-      <w:proofErr w:type="gramStart"/>
-      <w:r>
-        <w:t>relationship</w:t>
-      </w:r>
-      <w:proofErr w:type="gramEnd"/>
-      <w:r>
-        <w:t xml:space="preserve"> between the </w:t>
-      </w:r>
-      <w:proofErr w:type="spellStart"/>
-      <w:r>
         <w:t>reservation_equipment</w:t>
       </w:r>
       <w:proofErr w:type="spellEnd"/>
       <w:r>
-        <w:t xml:space="preserve"> table and the </w:t>
-      </w:r>
-      <w:proofErr w:type="spellStart"/>
-      <w:r>
-        <w:t>reservable_equipment</w:t>
-      </w:r>
-      <w:proofErr w:type="spellEnd"/>
-      <w:r>
-        <w:t xml:space="preserve"> table</w:t>
-      </w:r>
-    </w:p>
-    <w:p>
-      <w:pPr>
-        <w:pStyle w:val="ListParagraph"/>
-        <w:numPr>
-          <w:ilvl w:val="1"/>
-          <w:numId w:val="1"/>
-        </w:numPr>
-      </w:pPr>
-      <w:proofErr w:type="spellStart"/>
-      <w:r>
-        <w:t>fk_reservation_id</w:t>
-      </w:r>
-      <w:proofErr w:type="spellEnd"/>
-      <w:r>
-        <w:t xml:space="preserve"> </w:t>
-      </w:r>
-      <w:proofErr w:type="gramStart"/>
-      <w:r>
-        <w:t>SMALLINT(</w:t>
-      </w:r>
-      <w:proofErr w:type="gramEnd"/>
-      <w:r>
-        <w:t>5)</w:t>
-      </w:r>
-    </w:p>
-    <w:p>
-      <w:pPr>
-        <w:pStyle w:val="ListParagraph"/>
-        <w:numPr>
-          <w:ilvl w:val="2"/>
-          <w:numId w:val="1"/>
-        </w:numPr>
-      </w:pPr>
-      <w:proofErr w:type="spellStart"/>
-      <w:r>
-        <w:t>Foregin</w:t>
-      </w:r>
-      <w:proofErr w:type="spellEnd"/>
-      <w:r>
-        <w:t xml:space="preserve"> </w:t>
-      </w:r>
-      <w:r>
-        <w:t>key: used to create a one</w:t>
-      </w:r>
-      <w:r>
-        <w:t xml:space="preserve"> to many </w:t>
-      </w:r>
-      <w:proofErr w:type="gramStart"/>
-      <w:r>
-        <w:t>relationship</w:t>
-      </w:r>
-      <w:proofErr w:type="gramEnd"/>
-      <w:r>
-        <w:t xml:space="preserve"> between the </w:t>
-      </w:r>
-      <w:proofErr w:type="spellStart"/>
-      <w:r>
-        <w:t>reservation_equipment</w:t>
-      </w:r>
-      <w:proofErr w:type="spellEnd"/>
-      <w:r>
-        <w:t xml:space="preserve"> table and the </w:t>
-      </w:r>
-      <w:r>
-        <w:t>reservation</w:t>
-      </w:r>
-      <w:r>
-        <w:t xml:space="preserve"> table</w:t>
+        <w:t xml:space="preserve"> table and the reservation table</w:t>
       </w:r>
     </w:p>
     <w:sectPr>

</xml_diff>